<commit_message>
feat: some FD stuff: JESUS THANK YOU JESUS HALLELUJAH
</commit_message>
<xml_diff>
--- a/31FD/l1/КНТ-122_Онищенко_Варіант-19_Лаба1.docx
+++ b/31FD/l1/КНТ-122_Онищенко_Варіант-19_Лаба1.docx
@@ -472,6 +472,36 @@
         <w:pStyle w:val="H2"/>
       </w:pPr>
       <w:r>
+        <w:t>Мета роботи</w:t>
+      </w:r>
+    </w:p>
+    <w:p>
+      <w:pPr>
+        <w:pStyle w:val="P"/>
+      </w:pPr>
+    </w:p>
+    <w:p>
+      <w:pPr>
+        <w:pStyle w:val="P"/>
+      </w:pPr>
+      <w:r>
+        <w:t>Засвоїти основні принципи та засади оформлення технічного завдання на розробку програмного забезпечення.</w:t>
+      </w:r>
+    </w:p>
+    <w:p>
+      <w:pPr>
+        <w:pStyle w:val="P"/>
+        <w:ind w:firstLine="0"/>
+        <w:rPr>
+          <w:lang w:val="en-US"/>
+        </w:rPr>
+      </w:pPr>
+    </w:p>
+    <w:p>
+      <w:pPr>
+        <w:pStyle w:val="H2"/>
+      </w:pPr>
+      <w:r>
         <w:t>Завдання про</w:t>
       </w:r>
       <w:r>
@@ -497,6 +527,10 @@
     <w:p>
       <w:pPr>
         <w:pStyle w:val="P"/>
+        <w:ind w:firstLine="0"/>
+        <w:rPr>
+          <w:lang w:val="en-US"/>
+        </w:rPr>
       </w:pPr>
     </w:p>
     <w:p>
@@ -504,20 +538,1533 @@
         <w:pStyle w:val="H2"/>
       </w:pPr>
       <w:r>
-        <w:t>Мета роботи</w:t>
-      </w:r>
-    </w:p>
-    <w:p>
-      <w:pPr>
-        <w:pStyle w:val="P"/>
-      </w:pPr>
-    </w:p>
-    <w:p>
-      <w:pPr>
-        <w:pStyle w:val="P"/>
-      </w:pPr>
-      <w:r>
-        <w:t>Засвоїти основні принципи та засади оформлення технічного завдання на розробку програмного забезпечення.</w:t>
+        <w:t>Результати</w:t>
+      </w:r>
+    </w:p>
+    <w:p>
+      <w:pPr>
+        <w:pStyle w:val="P"/>
+      </w:pPr>
+    </w:p>
+    <w:p>
+      <w:pPr>
+        <w:pStyle w:val="P"/>
+        <w:rPr>
+          <w:b/>
+          <w:bCs/>
+        </w:rPr>
+      </w:pPr>
+      <w:r>
+        <w:rPr>
+          <w:b/>
+          <w:bCs/>
+        </w:rPr>
+        <w:t>Вступ</w:t>
+      </w:r>
+    </w:p>
+    <w:p>
+      <w:pPr>
+        <w:pStyle w:val="P"/>
+      </w:pPr>
+    </w:p>
+    <w:p>
+      <w:pPr>
+        <w:pStyle w:val="P"/>
+      </w:pPr>
+      <w:r>
+        <w:t xml:space="preserve">Назва проєкту: «Християнська нерухомість». Десктопна програма з можливістю виставляти й купувати нерухомість у Християнському </w:t>
+      </w:r>
+      <w:r>
+        <w:lastRenderedPageBreak/>
+        <w:t>контексті. Нерухомість це якісь оселі. За вимогами проєкту буде кілька можливих типів нерухомості: будинки, квартири, оселі в новобудовах. Торгівля нерухомістю потрібна тема, бо людям треба десь жити.</w:t>
+      </w:r>
+    </w:p>
+    <w:p>
+      <w:pPr>
+        <w:pStyle w:val="P"/>
+      </w:pPr>
+    </w:p>
+    <w:p>
+      <w:pPr>
+        <w:pStyle w:val="P"/>
+        <w:rPr>
+          <w:b/>
+          <w:bCs/>
+        </w:rPr>
+      </w:pPr>
+      <w:r>
+        <w:rPr>
+          <w:b/>
+          <w:bCs/>
+        </w:rPr>
+        <w:t>Підстави розробки</w:t>
+      </w:r>
+    </w:p>
+    <w:p>
+      <w:pPr>
+        <w:pStyle w:val="P"/>
+      </w:pPr>
+    </w:p>
+    <w:p>
+      <w:pPr>
+        <w:pStyle w:val="P"/>
+      </w:pPr>
+      <w:r>
+        <w:t>База – методичні вказівки з дисципліни. Документ затвердив персонал університету, 2023 рік. Тема розробки: «Християнська нерухомість».</w:t>
+      </w:r>
+    </w:p>
+    <w:p>
+      <w:pPr>
+        <w:pStyle w:val="P"/>
+      </w:pPr>
+    </w:p>
+    <w:p>
+      <w:pPr>
+        <w:pStyle w:val="P"/>
+        <w:rPr>
+          <w:b/>
+          <w:bCs/>
+        </w:rPr>
+      </w:pPr>
+      <w:r>
+        <w:rPr>
+          <w:b/>
+          <w:bCs/>
+        </w:rPr>
+        <w:t>Призначення розробки</w:t>
+      </w:r>
+    </w:p>
+    <w:p>
+      <w:pPr>
+        <w:pStyle w:val="P"/>
+      </w:pPr>
+    </w:p>
+    <w:p>
+      <w:pPr>
+        <w:pStyle w:val="P"/>
+      </w:pPr>
+      <w:r>
+        <w:t xml:space="preserve">Програма може містити кілька розділів: </w:t>
+      </w:r>
+      <w:r>
+        <w:rPr>
+          <w:b/>
+          <w:bCs/>
+        </w:rPr>
+        <w:t>ринок</w:t>
+      </w:r>
+      <w:r>
+        <w:t xml:space="preserve">, </w:t>
+      </w:r>
+      <w:r>
+        <w:rPr>
+          <w:b/>
+          <w:bCs/>
+        </w:rPr>
+        <w:t>зустрічі</w:t>
+      </w:r>
+      <w:r>
+        <w:t xml:space="preserve">, </w:t>
+      </w:r>
+      <w:r>
+        <w:rPr>
+          <w:b/>
+          <w:bCs/>
+        </w:rPr>
+        <w:t>профіль</w:t>
+      </w:r>
+      <w:r>
+        <w:t xml:space="preserve">. </w:t>
+      </w:r>
+    </w:p>
+    <w:p>
+      <w:pPr>
+        <w:pStyle w:val="P"/>
+      </w:pPr>
+      <w:r>
+        <w:rPr>
+          <w:b/>
+          <w:bCs/>
+        </w:rPr>
+        <w:t>Ринок</w:t>
+      </w:r>
+      <w:r>
+        <w:t>: користувач бачить всі доступні оголошення, може обрати конкретне.</w:t>
+      </w:r>
+    </w:p>
+    <w:p>
+      <w:pPr>
+        <w:pStyle w:val="P"/>
+      </w:pPr>
+      <w:r>
+        <w:rPr>
+          <w:b/>
+          <w:bCs/>
+        </w:rPr>
+        <w:t>Зустрічі</w:t>
+      </w:r>
+      <w:r>
+        <w:t>: користувач має бачити заплановані зустрічі на перегляд осель; якщо користувач є продавцем чи менеджером: бачити запити на зустріч.</w:t>
+      </w:r>
+    </w:p>
+    <w:p>
+      <w:pPr>
+        <w:pStyle w:val="P"/>
+      </w:pPr>
+      <w:r>
+        <w:rPr>
+          <w:b/>
+          <w:bCs/>
+        </w:rPr>
+        <w:t>Профіль</w:t>
+      </w:r>
+      <w:r>
+        <w:t>: містить інформацію про користувача: ім’я, пароль, тип користувача; придбані оселі, проведені зустрічі.</w:t>
+      </w:r>
+    </w:p>
+    <w:p>
+      <w:pPr>
+        <w:pStyle w:val="P"/>
+      </w:pPr>
+    </w:p>
+    <w:p>
+      <w:pPr>
+        <w:pStyle w:val="P"/>
+        <w:rPr>
+          <w:b/>
+          <w:bCs/>
+        </w:rPr>
+      </w:pPr>
+      <w:r>
+        <w:rPr>
+          <w:b/>
+          <w:bCs/>
+        </w:rPr>
+        <w:t>Програмні вимоги</w:t>
+      </w:r>
+    </w:p>
+    <w:p>
+      <w:pPr>
+        <w:pStyle w:val="P"/>
+        <w:rPr>
+          <w:b/>
+          <w:bCs/>
+        </w:rPr>
+      </w:pPr>
+      <w:r>
+        <w:rPr>
+          <w:b/>
+          <w:bCs/>
+        </w:rPr>
+        <w:t>Вимоги функціональних характеристик</w:t>
+      </w:r>
+    </w:p>
+    <w:p>
+      <w:pPr>
+        <w:pStyle w:val="P"/>
+        <w:rPr>
+          <w:lang w:val="en-US"/>
+        </w:rPr>
+      </w:pPr>
+    </w:p>
+    <w:p>
+      <w:pPr>
+        <w:pStyle w:val="P"/>
+      </w:pPr>
+      <w:r>
+        <w:t xml:space="preserve">Додаток поділяється на три секції: </w:t>
+      </w:r>
+      <w:r>
+        <w:rPr>
+          <w:b/>
+          <w:bCs/>
+        </w:rPr>
+        <w:t>ринок</w:t>
+      </w:r>
+      <w:r>
+        <w:t xml:space="preserve">, </w:t>
+      </w:r>
+      <w:r>
+        <w:rPr>
+          <w:b/>
+          <w:bCs/>
+        </w:rPr>
+        <w:t>зустрічі</w:t>
+      </w:r>
+      <w:r>
+        <w:t xml:space="preserve">, </w:t>
+      </w:r>
+      <w:r>
+        <w:rPr>
+          <w:b/>
+          <w:bCs/>
+        </w:rPr>
+        <w:t>профіль.</w:t>
+      </w:r>
+    </w:p>
+    <w:p>
+      <w:pPr>
+        <w:pStyle w:val="P"/>
+        <w:rPr>
+          <w:lang w:val="en-US"/>
+        </w:rPr>
+      </w:pPr>
+      <w:r>
+        <w:rPr>
+          <w:b/>
+          <w:bCs/>
+        </w:rPr>
+        <w:t>Ринок</w:t>
+      </w:r>
+      <w:r>
+        <w:t xml:space="preserve">: список оголошень, кожне має характеристики: </w:t>
+      </w:r>
+    </w:p>
+    <w:p>
+      <w:pPr>
+        <w:pStyle w:val="P"/>
+      </w:pPr>
+      <w:r>
+        <w:rPr>
+          <w:lang w:val="en-US"/>
+        </w:rPr>
+        <w:t xml:space="preserve">- </w:t>
+      </w:r>
+      <w:r>
+        <w:rPr>
+          <w:i/>
+          <w:iCs/>
+        </w:rPr>
+        <w:t>назва</w:t>
+      </w:r>
+      <w:r>
+        <w:t>: рядок</w:t>
+      </w:r>
+    </w:p>
+    <w:p>
+      <w:pPr>
+        <w:pStyle w:val="P"/>
+      </w:pPr>
+      <w:r>
+        <w:t xml:space="preserve">- </w:t>
+      </w:r>
+      <w:r>
+        <w:rPr>
+          <w:i/>
+          <w:iCs/>
+        </w:rPr>
+        <w:t>тип</w:t>
+      </w:r>
+      <w:r>
+        <w:t xml:space="preserve">: будинок, квартира, новобудова; </w:t>
+      </w:r>
+    </w:p>
+    <w:p>
+      <w:pPr>
+        <w:pStyle w:val="P"/>
+      </w:pPr>
+      <w:r>
+        <w:t xml:space="preserve">- </w:t>
+      </w:r>
+      <w:r>
+        <w:rPr>
+          <w:i/>
+          <w:iCs/>
+        </w:rPr>
+        <w:t>кількість кімнат</w:t>
+      </w:r>
+      <w:r>
+        <w:t xml:space="preserve">: 1, 2, 3; </w:t>
+      </w:r>
+    </w:p>
+    <w:p>
+      <w:pPr>
+        <w:pStyle w:val="P"/>
+      </w:pPr>
+      <w:r>
+        <w:lastRenderedPageBreak/>
+        <w:t xml:space="preserve">- </w:t>
+      </w:r>
+      <w:r>
+        <w:rPr>
+          <w:i/>
+          <w:iCs/>
+        </w:rPr>
+        <w:t>площа</w:t>
+      </w:r>
+      <w:r>
+        <w:t xml:space="preserve">: 12, 17, 23; </w:t>
+      </w:r>
+    </w:p>
+    <w:p>
+      <w:pPr>
+        <w:pStyle w:val="P"/>
+      </w:pPr>
+      <w:r>
+        <w:t xml:space="preserve">- </w:t>
+      </w:r>
+      <w:r>
+        <w:rPr>
+          <w:i/>
+          <w:iCs/>
+        </w:rPr>
+        <w:t>десятиліття будівництва</w:t>
+      </w:r>
+      <w:r>
+        <w:t xml:space="preserve">: 00, 10, 20; </w:t>
+      </w:r>
+    </w:p>
+    <w:p>
+      <w:pPr>
+        <w:pStyle w:val="P"/>
+      </w:pPr>
+      <w:r>
+        <w:t xml:space="preserve">- </w:t>
+      </w:r>
+      <w:r>
+        <w:rPr>
+          <w:i/>
+          <w:iCs/>
+        </w:rPr>
+        <w:t>стиль</w:t>
+      </w:r>
+      <w:r>
+        <w:t xml:space="preserve">: Біблійний, Місіонерський, Монаший; </w:t>
+      </w:r>
+    </w:p>
+    <w:p>
+      <w:pPr>
+        <w:pStyle w:val="P"/>
+        <w:rPr>
+          <w:i/>
+          <w:iCs/>
+        </w:rPr>
+      </w:pPr>
+      <w:r>
+        <w:t xml:space="preserve">- </w:t>
+      </w:r>
+      <w:r>
+        <w:rPr>
+          <w:i/>
+          <w:iCs/>
+        </w:rPr>
+        <w:t>зображення</w:t>
+      </w:r>
+      <w:r>
+        <w:t>.</w:t>
+      </w:r>
+    </w:p>
+    <w:p>
+      <w:pPr>
+        <w:pStyle w:val="P"/>
+        <w:rPr>
+          <w:i/>
+          <w:iCs/>
+        </w:rPr>
+      </w:pPr>
+    </w:p>
+    <w:p>
+      <w:pPr>
+        <w:pStyle w:val="P"/>
+      </w:pPr>
+      <w:r>
+        <w:rPr>
+          <w:b/>
+          <w:bCs/>
+        </w:rPr>
+        <w:t>Зустрічі</w:t>
+      </w:r>
+      <w:r>
+        <w:t>: список зустрічей користувача; кожна має характеристики:</w:t>
+      </w:r>
+    </w:p>
+    <w:p>
+      <w:pPr>
+        <w:pStyle w:val="P"/>
+      </w:pPr>
+      <w:r>
+        <w:t xml:space="preserve">- </w:t>
+      </w:r>
+      <w:r>
+        <w:rPr>
+          <w:i/>
+          <w:iCs/>
+        </w:rPr>
+        <w:t>статус</w:t>
+      </w:r>
+      <w:r>
+        <w:t>: чекає, схвалено,</w:t>
+      </w:r>
+      <w:r>
+        <w:rPr>
+          <w:lang w:val="en-US"/>
+        </w:rPr>
+        <w:t xml:space="preserve"> </w:t>
+      </w:r>
+      <w:r>
+        <w:t xml:space="preserve">скасовано; </w:t>
+      </w:r>
+    </w:p>
+    <w:p>
+      <w:pPr>
+        <w:pStyle w:val="P"/>
+      </w:pPr>
+      <w:r>
+        <w:t xml:space="preserve">По завершенню зустрічі (продавець змінив статус) користувач має змогу виставити </w:t>
+      </w:r>
+      <w:r>
+        <w:rPr>
+          <w:i/>
+          <w:iCs/>
+        </w:rPr>
+        <w:t>оцінку</w:t>
+      </w:r>
+      <w:r>
+        <w:t>: добре, чудово, гарно.</w:t>
+      </w:r>
+    </w:p>
+    <w:p>
+      <w:pPr>
+        <w:pStyle w:val="P"/>
+      </w:pPr>
+    </w:p>
+    <w:p>
+      <w:pPr>
+        <w:pStyle w:val="P"/>
+      </w:pPr>
+      <w:r>
+        <w:rPr>
+          <w:b/>
+          <w:bCs/>
+        </w:rPr>
+        <w:t>Профіль</w:t>
+      </w:r>
+      <w:r>
+        <w:t xml:space="preserve">: </w:t>
+      </w:r>
+      <w:r>
+        <w:rPr>
+          <w:i/>
+          <w:iCs/>
+        </w:rPr>
+        <w:t>інформація про користувача</w:t>
+      </w:r>
+      <w:r>
+        <w:t>: ім’я, пароль, тип; можливість запросити статус менеджера</w:t>
+      </w:r>
+      <w:r>
+        <w:rPr>
+          <w:lang w:val="en-US"/>
+        </w:rPr>
+        <w:t xml:space="preserve">; </w:t>
+      </w:r>
+      <w:r>
+        <w:rPr>
+          <w:i/>
+          <w:iCs/>
+        </w:rPr>
+        <w:t>оголошення</w:t>
+      </w:r>
+      <w:r>
+        <w:rPr>
+          <w:lang w:val="en-US"/>
+        </w:rPr>
+        <w:t>:</w:t>
+      </w:r>
+      <w:r>
+        <w:t xml:space="preserve"> свої, надбані, або обрані.</w:t>
+      </w:r>
+    </w:p>
+    <w:p>
+      <w:pPr>
+        <w:pStyle w:val="P"/>
+        <w:rPr>
+          <w:lang w:val="en-US"/>
+        </w:rPr>
+      </w:pPr>
+    </w:p>
+    <w:p>
+      <w:pPr>
+        <w:pStyle w:val="P"/>
+        <w:rPr>
+          <w:lang w:val="en-US"/>
+        </w:rPr>
+      </w:pPr>
+      <w:r>
+        <w:rPr>
+          <w:b/>
+          <w:bCs/>
+        </w:rPr>
+        <w:t>Вхідні</w:t>
+      </w:r>
+      <w:r>
+        <w:t xml:space="preserve"> дані: облікові дані користувача</w:t>
+      </w:r>
+      <w:r>
+        <w:rPr>
+          <w:lang w:val="en-US"/>
+        </w:rPr>
+        <w:t>;</w:t>
+      </w:r>
+    </w:p>
+    <w:p>
+      <w:pPr>
+        <w:pStyle w:val="P"/>
+        <w:rPr>
+          <w:lang w:val="en-US"/>
+        </w:rPr>
+      </w:pPr>
+      <w:r>
+        <w:rPr>
+          <w:b/>
+          <w:bCs/>
+        </w:rPr>
+        <w:t>Вихідні</w:t>
+      </w:r>
+      <w:r>
+        <w:t xml:space="preserve"> дані: оголошення, зустрічі, користувачі</w:t>
+      </w:r>
+      <w:r>
+        <w:rPr>
+          <w:lang w:val="en-US"/>
+        </w:rPr>
+        <w:t>.</w:t>
+      </w:r>
+    </w:p>
+    <w:p>
+      <w:pPr>
+        <w:pStyle w:val="P"/>
+        <w:rPr>
+          <w:lang w:val="en-US"/>
+        </w:rPr>
+      </w:pPr>
+      <w:r>
+        <w:t xml:space="preserve">Організація даних через базу даних </w:t>
+      </w:r>
+      <w:r>
+        <w:rPr>
+          <w:lang w:val="en-US"/>
+        </w:rPr>
+        <w:t xml:space="preserve">PostgreSQL </w:t>
+      </w:r>
+      <w:r>
+        <w:t xml:space="preserve">або </w:t>
+      </w:r>
+      <w:r>
+        <w:rPr>
+          <w:lang w:val="en-US"/>
+        </w:rPr>
+        <w:t>MySQL.</w:t>
+      </w:r>
+    </w:p>
+    <w:p>
+      <w:pPr>
+        <w:pStyle w:val="P"/>
+        <w:rPr>
+          <w:lang w:val="en-US"/>
+        </w:rPr>
+      </w:pPr>
+    </w:p>
+    <w:p>
+      <w:pPr>
+        <w:pStyle w:val="P"/>
+        <w:rPr>
+          <w:lang w:val="en-US"/>
+        </w:rPr>
+      </w:pPr>
+      <w:r>
+        <w:rPr>
+          <w:b/>
+          <w:bCs/>
+        </w:rPr>
+        <w:t>Тимчасові</w:t>
+      </w:r>
+      <w:r>
+        <w:t xml:space="preserve"> характеристики: список користувачів, оголошень, зустрічей</w:t>
+      </w:r>
+      <w:r>
+        <w:rPr>
+          <w:lang w:val="en-US"/>
+        </w:rPr>
+        <w:t>.</w:t>
+      </w:r>
+    </w:p>
+    <w:p>
+      <w:pPr>
+        <w:pStyle w:val="P"/>
+      </w:pPr>
+      <w:r>
+        <w:t>Додаток призначений для Християн, які хочуть поділитися житлом або знайти його. Використані функції залежать від типу користувача.</w:t>
+      </w:r>
+    </w:p>
+    <w:p>
+      <w:pPr>
+        <w:pStyle w:val="P"/>
+      </w:pPr>
+    </w:p>
+    <w:p>
+      <w:pPr>
+        <w:pStyle w:val="P"/>
+        <w:rPr>
+          <w:b/>
+          <w:bCs/>
+        </w:rPr>
+      </w:pPr>
+      <w:r>
+        <w:rPr>
+          <w:b/>
+          <w:bCs/>
+        </w:rPr>
+        <w:t>Вимоги надійсності</w:t>
+      </w:r>
+    </w:p>
+    <w:p>
+      <w:pPr>
+        <w:pStyle w:val="P"/>
+        <w:rPr>
+          <w:lang w:val="en-US"/>
+        </w:rPr>
+      </w:pPr>
+    </w:p>
+    <w:p>
+      <w:pPr>
+        <w:pStyle w:val="P"/>
+      </w:pPr>
+      <w:r>
+        <w:t>Можливі помилкові ситуації:</w:t>
+      </w:r>
+    </w:p>
+    <w:p>
+      <w:pPr>
+        <w:pStyle w:val="P"/>
+      </w:pPr>
+      <w:r>
+        <w:t>- користувач неправильно ввів облікові дані: вивід помилки</w:t>
+      </w:r>
+    </w:p>
+    <w:p>
+      <w:pPr>
+        <w:pStyle w:val="P"/>
+      </w:pPr>
+      <w:r>
+        <w:t>- користувач ввів вже існуючі облікові дані: вивід помилки</w:t>
+      </w:r>
+    </w:p>
+    <w:p>
+      <w:pPr>
+        <w:pStyle w:val="P"/>
+      </w:pPr>
+      <w:r>
+        <w:t xml:space="preserve">- користувач </w:t>
+      </w:r>
+      <w:r>
+        <w:rPr>
+          <w:lang w:val="en-US"/>
+        </w:rPr>
+        <w:t xml:space="preserve">не може отримати статус менеджера: </w:t>
+      </w:r>
+      <w:r>
+        <w:t>вивід помилки</w:t>
+      </w:r>
+    </w:p>
+    <w:p>
+      <w:pPr>
+        <w:pStyle w:val="P"/>
+      </w:pPr>
+      <w:r>
+        <w:lastRenderedPageBreak/>
+        <w:t>Дані мають зберігатися у базі після взаємодії, це додасть надійності роботі.</w:t>
+      </w:r>
+    </w:p>
+    <w:p>
+      <w:pPr>
+        <w:pStyle w:val="P"/>
+      </w:pPr>
+    </w:p>
+    <w:p>
+      <w:pPr>
+        <w:pStyle w:val="P"/>
+        <w:rPr>
+          <w:b/>
+          <w:bCs/>
+        </w:rPr>
+      </w:pPr>
+      <w:r>
+        <w:rPr>
+          <w:b/>
+          <w:bCs/>
+        </w:rPr>
+        <w:t>Умови експлуатації</w:t>
+      </w:r>
+    </w:p>
+    <w:p>
+      <w:pPr>
+        <w:pStyle w:val="P"/>
+      </w:pPr>
+    </w:p>
+    <w:p>
+      <w:pPr>
+        <w:pStyle w:val="P"/>
+      </w:pPr>
+      <w:r>
+        <w:t>Програма може працювати на будь-якому комп’ютері, який працює стабільно. Обслуговування можливе через оновлення програми. Персонал обслуговування – розробники застосунку.</w:t>
+      </w:r>
+    </w:p>
+    <w:p>
+      <w:pPr>
+        <w:pStyle w:val="P"/>
+      </w:pPr>
+    </w:p>
+    <w:p>
+      <w:pPr>
+        <w:pStyle w:val="P"/>
+        <w:rPr>
+          <w:b/>
+          <w:bCs/>
+        </w:rPr>
+      </w:pPr>
+      <w:r>
+        <w:rPr>
+          <w:b/>
+          <w:bCs/>
+        </w:rPr>
+        <w:t>Вимоги технічних засобів</w:t>
+      </w:r>
+    </w:p>
+    <w:p>
+      <w:pPr>
+        <w:pStyle w:val="P"/>
+      </w:pPr>
+    </w:p>
+    <w:p>
+      <w:pPr>
+        <w:pStyle w:val="P"/>
+      </w:pPr>
+      <w:r>
+        <w:t>Мінімальні технічні засоби для користування програмою:</w:t>
+      </w:r>
+    </w:p>
+    <w:p>
+      <w:pPr>
+        <w:pStyle w:val="P"/>
+        <w:rPr>
+          <w:lang w:val="en-US"/>
+        </w:rPr>
+      </w:pPr>
+      <w:r>
+        <w:t xml:space="preserve">- операційна система </w:t>
+      </w:r>
+      <w:r>
+        <w:rPr>
+          <w:lang w:val="en-US"/>
+        </w:rPr>
+        <w:t>Windows</w:t>
+      </w:r>
+    </w:p>
+    <w:p>
+      <w:pPr>
+        <w:pStyle w:val="P"/>
+      </w:pPr>
+      <w:r>
+        <w:rPr>
+          <w:lang w:val="en-US"/>
+        </w:rPr>
+        <w:t xml:space="preserve">- </w:t>
+      </w:r>
+      <w:r>
+        <w:t>процесор, який може запустити систему</w:t>
+      </w:r>
+    </w:p>
+    <w:p>
+      <w:pPr>
+        <w:pStyle w:val="P"/>
+      </w:pPr>
+      <w:r>
+        <w:t>- оперативною пам’яті достатньо для системи</w:t>
+      </w:r>
+    </w:p>
+    <w:p>
+      <w:pPr>
+        <w:pStyle w:val="P"/>
+      </w:pPr>
+      <w:r>
+        <w:t>- місця на накопичувачі принаймні третина вільного</w:t>
+      </w:r>
+    </w:p>
+    <w:p>
+      <w:pPr>
+        <w:pStyle w:val="P"/>
+      </w:pPr>
+    </w:p>
+    <w:p>
+      <w:pPr>
+        <w:pStyle w:val="P"/>
+        <w:rPr>
+          <w:b/>
+          <w:bCs/>
+        </w:rPr>
+      </w:pPr>
+      <w:r>
+        <w:rPr>
+          <w:b/>
+          <w:bCs/>
+        </w:rPr>
+        <w:t>Вимоги програмної сумісності</w:t>
+      </w:r>
+    </w:p>
+    <w:p>
+      <w:pPr>
+        <w:pStyle w:val="P"/>
+      </w:pPr>
+    </w:p>
+    <w:p>
+      <w:pPr>
+        <w:pStyle w:val="P"/>
+      </w:pPr>
+      <w:r>
+        <w:t>Інформаційні структури на вході:</w:t>
+      </w:r>
+    </w:p>
+    <w:p>
+      <w:pPr>
+        <w:pStyle w:val="P"/>
+      </w:pPr>
+      <w:r>
+        <w:t>- облікові дані користувача</w:t>
+      </w:r>
+      <w:r>
+        <w:rPr>
+          <w:lang w:val="en-US"/>
+        </w:rPr>
+        <w:t xml:space="preserve"> </w:t>
+      </w:r>
+      <w:r>
+        <w:t>рядками</w:t>
+      </w:r>
+    </w:p>
+    <w:p>
+      <w:pPr>
+        <w:pStyle w:val="P"/>
+      </w:pPr>
+      <w:r>
+        <w:t>Структури на виході:</w:t>
+      </w:r>
+    </w:p>
+    <w:p>
+      <w:pPr>
+        <w:pStyle w:val="P"/>
+      </w:pPr>
+      <w:r>
+        <w:t>- об’єкт оголошення з його параметрами</w:t>
+      </w:r>
+    </w:p>
+    <w:p>
+      <w:pPr>
+        <w:pStyle w:val="P"/>
+      </w:pPr>
+      <w:r>
+        <w:t>- об’єкт зустрічі з її параметрами</w:t>
+      </w:r>
+    </w:p>
+    <w:p>
+      <w:pPr>
+        <w:pStyle w:val="P"/>
+      </w:pPr>
+      <w:r>
+        <w:t>- об’єкт користувача з його параметрами</w:t>
+      </w:r>
+    </w:p>
+    <w:p>
+      <w:pPr>
+        <w:pStyle w:val="P"/>
+      </w:pPr>
+      <w:r>
+        <w:t xml:space="preserve">Вихідний код і вся програма будуть написані мовою </w:t>
+      </w:r>
+      <w:r>
+        <w:rPr>
+          <w:lang w:val="en-US"/>
+        </w:rPr>
+        <w:t>C#</w:t>
+      </w:r>
+      <w:r>
+        <w:t xml:space="preserve"> через програму </w:t>
+      </w:r>
+      <w:r>
+        <w:rPr>
+          <w:lang w:val="en-US"/>
+        </w:rPr>
+        <w:t>Visual Studio</w:t>
+      </w:r>
+      <w:r>
+        <w:t>. Захист інформації через використання бази даних.</w:t>
+      </w:r>
+    </w:p>
+    <w:p>
+      <w:pPr>
+        <w:pStyle w:val="P"/>
+      </w:pPr>
+    </w:p>
+    <w:p>
+      <w:pPr>
+        <w:pStyle w:val="P"/>
+        <w:rPr>
+          <w:b/>
+          <w:bCs/>
+        </w:rPr>
+      </w:pPr>
+      <w:r>
+        <w:rPr>
+          <w:b/>
+          <w:bCs/>
+        </w:rPr>
+        <w:t>Вимоги пакування й маркування</w:t>
+      </w:r>
+    </w:p>
+    <w:p>
+      <w:pPr>
+        <w:pStyle w:val="P"/>
+      </w:pPr>
+    </w:p>
+    <w:p>
+      <w:pPr>
+        <w:pStyle w:val="P"/>
+      </w:pPr>
+      <w:r>
+        <w:t>Програма маркується Англійською «</w:t>
+      </w:r>
+      <w:r>
+        <w:rPr>
+          <w:lang w:val="en-US"/>
+        </w:rPr>
+        <w:t>Christian real estate</w:t>
+      </w:r>
+      <w:r>
+        <w:t>»</w:t>
+      </w:r>
+      <w:r>
+        <w:rPr>
+          <w:lang w:val="en-US"/>
+        </w:rPr>
+        <w:t xml:space="preserve"> </w:t>
+      </w:r>
+      <w:r>
+        <w:t xml:space="preserve">або Українською «Християнська нерухомість». Запакована буде у </w:t>
+      </w:r>
+      <w:r>
+        <w:rPr>
+          <w:lang w:val="en-US"/>
+        </w:rPr>
+        <w:t>zip-</w:t>
+      </w:r>
+      <w:r>
+        <w:t>архів.</w:t>
+      </w:r>
+    </w:p>
+    <w:p>
+      <w:pPr>
+        <w:pStyle w:val="P"/>
+      </w:pPr>
+    </w:p>
+    <w:p>
+      <w:pPr>
+        <w:pStyle w:val="P"/>
+        <w:rPr>
+          <w:b/>
+          <w:bCs/>
+        </w:rPr>
+      </w:pPr>
+      <w:r>
+        <w:rPr>
+          <w:b/>
+          <w:bCs/>
+        </w:rPr>
+        <w:t>Вимоги транспортування й збереження</w:t>
+      </w:r>
+    </w:p>
+    <w:p>
+      <w:pPr>
+        <w:pStyle w:val="P"/>
+      </w:pPr>
+    </w:p>
+    <w:p>
+      <w:pPr>
+        <w:pStyle w:val="P"/>
+      </w:pPr>
+      <w:r>
+        <w:t>Програма зберігається на комп’ютері і транспортується віртуально.</w:t>
+      </w:r>
+    </w:p>
+    <w:p>
+      <w:pPr>
+        <w:pStyle w:val="P"/>
+      </w:pPr>
+    </w:p>
+    <w:p>
+      <w:pPr>
+        <w:pStyle w:val="P"/>
+        <w:rPr>
+          <w:b/>
+          <w:bCs/>
+        </w:rPr>
+      </w:pPr>
+      <w:r>
+        <w:rPr>
+          <w:b/>
+          <w:bCs/>
+        </w:rPr>
+        <w:t>Спеціальні вимоги</w:t>
+      </w:r>
+    </w:p>
+    <w:p>
+      <w:pPr>
+        <w:pStyle w:val="P"/>
+        <w:rPr>
+          <w:lang w:val="en-US"/>
+        </w:rPr>
+      </w:pPr>
+    </w:p>
+    <w:p>
+      <w:pPr>
+        <w:pStyle w:val="P"/>
+      </w:pPr>
+      <w:r>
+        <w:t>Графічний інтерфейс буде суттєво змінено, але попередньо виглядає так:</w:t>
+      </w:r>
+    </w:p>
+    <w:p>
+      <w:pPr>
+        <w:pStyle w:val="P"/>
+      </w:pPr>
+    </w:p>
+    <w:p>
+      <w:pPr>
+        <w:pStyle w:val="IMG"/>
+      </w:pPr>
+      <w:r>
+        <w:drawing>
+          <wp:inline distT="0" distB="0" distL="0" distR="0" wp14:anchorId="753B21BF" wp14:editId="243A3230">
+            <wp:extent cx="3638550" cy="2400300"/>
+            <wp:effectExtent l="0" t="0" r="0" b="0"/>
+            <wp:docPr id="1512539288" name="Graphic 6"/>
+            <wp:cNvGraphicFramePr/>
+            <a:graphic xmlns:a="http://schemas.openxmlformats.org/drawingml/2006/main">
+              <a:graphicData uri="http://schemas.openxmlformats.org/drawingml/2006/picture">
+                <pic:pic xmlns:pic="http://schemas.openxmlformats.org/drawingml/2006/picture">
+                  <pic:nvPicPr>
+                    <pic:cNvPr id="1869076014" name="Graphic 1"/>
+                    <pic:cNvPicPr>
+                      <a:picLocks noChangeAspect="1"/>
+                    </pic:cNvPicPr>
+                  </pic:nvPicPr>
+                  <pic:blipFill>
+                    <a:blip r:embed="rId7">
+                      <a:extLst>
+                        <a:ext uri="{96DAC541-7B7A-43D3-8B79-37D633B846F1}">
+                          <asvg:svgBlip xmlns:asvg="http://schemas.microsoft.com/office/drawing/2016/SVG/main" r:embed="rId8"/>
+                        </a:ext>
+                      </a:extLst>
+                    </a:blip>
+                    <a:stretch>
+                      <a:fillRect/>
+                    </a:stretch>
+                  </pic:blipFill>
+                  <pic:spPr>
+                    <a:xfrm>
+                      <a:off x="0" y="0"/>
+                      <a:ext cx="3638550" cy="2400300"/>
+                    </a:xfrm>
+                    <a:prstGeom prst="rect">
+                      <a:avLst/>
+                    </a:prstGeom>
+                  </pic:spPr>
+                </pic:pic>
+              </a:graphicData>
+            </a:graphic>
+          </wp:inline>
+        </w:drawing>
+      </w:r>
+      <w:r>
+        <w:t xml:space="preserve"> </w:t>
+      </w:r>
+    </w:p>
+    <w:p>
+      <w:pPr>
+        <w:pStyle w:val="IMG"/>
+        <w:rPr>
+          <w:lang w:val="en-US"/>
+        </w:rPr>
+      </w:pPr>
+      <w:r>
+        <w:t>Рисунок 1.1 – Прототип профілю</w:t>
+      </w:r>
+    </w:p>
+    <w:p>
+      <w:pPr>
+        <w:pStyle w:val="IMG"/>
+        <w:rPr>
+          <w:lang w:val="en-US"/>
+        </w:rPr>
+      </w:pPr>
+    </w:p>
+    <w:p>
+      <w:pPr>
+        <w:pStyle w:val="IMG"/>
+      </w:pPr>
+      <w:r>
+        <w:lastRenderedPageBreak/>
+        <w:drawing>
+          <wp:inline distT="0" distB="0" distL="0" distR="0" wp14:anchorId="788A9146" wp14:editId="37DE0C2F">
+            <wp:extent cx="5676900" cy="3924300"/>
+            <wp:effectExtent l="0" t="0" r="0" b="0"/>
+            <wp:docPr id="1672265438" name="Graphic 5"/>
+            <wp:cNvGraphicFramePr/>
+            <a:graphic xmlns:a="http://schemas.openxmlformats.org/drawingml/2006/main">
+              <a:graphicData uri="http://schemas.openxmlformats.org/drawingml/2006/picture">
+                <pic:pic xmlns:pic="http://schemas.openxmlformats.org/drawingml/2006/picture">
+                  <pic:nvPicPr>
+                    <pic:cNvPr id="845660271" name="Graphic 1"/>
+                    <pic:cNvPicPr>
+                      <a:picLocks noChangeAspect="1"/>
+                    </pic:cNvPicPr>
+                  </pic:nvPicPr>
+                  <pic:blipFill>
+                    <a:blip r:embed="rId9">
+                      <a:extLst>
+                        <a:ext uri="{96DAC541-7B7A-43D3-8B79-37D633B846F1}">
+                          <asvg:svgBlip xmlns:asvg="http://schemas.microsoft.com/office/drawing/2016/SVG/main" r:embed="rId10"/>
+                        </a:ext>
+                      </a:extLst>
+                    </a:blip>
+                    <a:stretch>
+                      <a:fillRect/>
+                    </a:stretch>
+                  </pic:blipFill>
+                  <pic:spPr>
+                    <a:xfrm>
+                      <a:off x="0" y="0"/>
+                      <a:ext cx="5676900" cy="3924300"/>
+                    </a:xfrm>
+                    <a:prstGeom prst="rect">
+                      <a:avLst/>
+                    </a:prstGeom>
+                  </pic:spPr>
+                </pic:pic>
+              </a:graphicData>
+            </a:graphic>
+          </wp:inline>
+        </w:drawing>
+      </w:r>
+      <w:r>
+        <w:t xml:space="preserve"> </w:t>
+      </w:r>
+    </w:p>
+    <w:p>
+      <w:pPr>
+        <w:pStyle w:val="IMG"/>
+        <w:rPr>
+          <w:lang w:val="en-US"/>
+        </w:rPr>
+      </w:pPr>
+      <w:r>
+        <w:t>Рисунок 1.2 – Прототип зустрічей</w:t>
+      </w:r>
+    </w:p>
+    <w:p>
+      <w:pPr>
+        <w:pStyle w:val="IMG"/>
+        <w:rPr>
+          <w:lang w:val="en-US"/>
+        </w:rPr>
+      </w:pPr>
+    </w:p>
+    <w:p>
+      <w:pPr>
+        <w:pStyle w:val="IMG"/>
+      </w:pPr>
+      <w:r>
+        <w:drawing>
+          <wp:inline distT="0" distB="0" distL="0" distR="0" wp14:anchorId="76F4120D" wp14:editId="71FFDC50">
+            <wp:extent cx="5162550" cy="2978150"/>
+            <wp:effectExtent l="0" t="0" r="0" b="0"/>
+            <wp:docPr id="753888352" name="Graphic 4"/>
+            <wp:cNvGraphicFramePr/>
+            <a:graphic xmlns:a="http://schemas.openxmlformats.org/drawingml/2006/main">
+              <a:graphicData uri="http://schemas.openxmlformats.org/drawingml/2006/picture">
+                <pic:pic xmlns:pic="http://schemas.openxmlformats.org/drawingml/2006/picture">
+                  <pic:nvPicPr>
+                    <pic:cNvPr id="785098586" name="Graphic 1"/>
+                    <pic:cNvPicPr>
+                      <a:picLocks noChangeAspect="1"/>
+                    </pic:cNvPicPr>
+                  </pic:nvPicPr>
+                  <pic:blipFill>
+                    <a:blip r:embed="rId11">
+                      <a:extLst>
+                        <a:ext uri="{96DAC541-7B7A-43D3-8B79-37D633B846F1}">
+                          <asvg:svgBlip xmlns:asvg="http://schemas.microsoft.com/office/drawing/2016/SVG/main" r:embed="rId12"/>
+                        </a:ext>
+                      </a:extLst>
+                    </a:blip>
+                    <a:stretch>
+                      <a:fillRect/>
+                    </a:stretch>
+                  </pic:blipFill>
+                  <pic:spPr>
+                    <a:xfrm>
+                      <a:off x="0" y="0"/>
+                      <a:ext cx="5162550" cy="2971800"/>
+                    </a:xfrm>
+                    <a:prstGeom prst="rect">
+                      <a:avLst/>
+                    </a:prstGeom>
+                  </pic:spPr>
+                </pic:pic>
+              </a:graphicData>
+            </a:graphic>
+          </wp:inline>
+        </w:drawing>
+      </w:r>
+    </w:p>
+    <w:p>
+      <w:pPr>
+        <w:pStyle w:val="IMG"/>
+      </w:pPr>
+      <w:r>
+        <w:t>Рисунок 1.3 – Прототип оголошень</w:t>
+      </w:r>
+    </w:p>
+    <w:p>
+      <w:pPr>
+        <w:pStyle w:val="P"/>
+        <w:rPr>
+          <w:lang w:val="en-US"/>
+        </w:rPr>
+      </w:pPr>
+    </w:p>
+    <w:p>
+      <w:pPr>
+        <w:pStyle w:val="P"/>
+        <w:rPr>
+          <w:b/>
+          <w:bCs/>
+          <w:lang w:val="en-US"/>
+        </w:rPr>
+      </w:pPr>
+      <w:r>
+        <w:rPr>
+          <w:b/>
+          <w:bCs/>
+        </w:rPr>
+        <w:t>Документальні вимоги</w:t>
+      </w:r>
+    </w:p>
+    <w:p>
+      <w:pPr>
+        <w:pStyle w:val="P"/>
+        <w:rPr>
+          <w:lang w:val="en-US"/>
+        </w:rPr>
+      </w:pPr>
+    </w:p>
+    <w:p>
+      <w:pPr>
+        <w:pStyle w:val="P"/>
+        <w:rPr>
+          <w:lang w:val="en-US"/>
+        </w:rPr>
+      </w:pPr>
+      <w:r>
+        <w:lastRenderedPageBreak/>
+        <w:t>Програмна документація буде зроблена у форматі документу</w:t>
+      </w:r>
+      <w:r>
+        <w:rPr>
+          <w:lang w:val="en-US"/>
+        </w:rPr>
+        <w:t xml:space="preserve"> Word.</w:t>
+      </w:r>
+    </w:p>
+    <w:p>
+      <w:pPr>
+        <w:pStyle w:val="P"/>
+      </w:pPr>
+    </w:p>
+    <w:p>
+      <w:pPr>
+        <w:pStyle w:val="P"/>
+        <w:rPr>
+          <w:b/>
+          <w:bCs/>
+        </w:rPr>
+      </w:pPr>
+      <w:r>
+        <w:rPr>
+          <w:b/>
+          <w:bCs/>
+        </w:rPr>
+        <w:t>Етапи розробки</w:t>
+      </w:r>
+    </w:p>
+    <w:p>
+      <w:pPr>
+        <w:pStyle w:val="P"/>
+      </w:pPr>
+    </w:p>
+    <w:p>
+      <w:pPr>
+        <w:pStyle w:val="P"/>
+      </w:pPr>
+      <w:r>
+        <w:t>Всього 8 стадій розробки:</w:t>
+      </w:r>
+    </w:p>
+    <w:p>
+      <w:pPr>
+        <w:pStyle w:val="P"/>
+        <w:numPr>
+          <w:ilvl w:val="0"/>
+          <w:numId w:val="2"/>
+        </w:numPr>
+      </w:pPr>
+      <w:r>
+        <w:t>технічне завдання</w:t>
+      </w:r>
+    </w:p>
+    <w:p>
+      <w:pPr>
+        <w:pStyle w:val="P"/>
+        <w:numPr>
+          <w:ilvl w:val="0"/>
+          <w:numId w:val="2"/>
+        </w:numPr>
+      </w:pPr>
+      <w:r>
+        <w:t>архітектура</w:t>
+      </w:r>
+    </w:p>
+    <w:p>
+      <w:pPr>
+        <w:pStyle w:val="P"/>
+        <w:numPr>
+          <w:ilvl w:val="0"/>
+          <w:numId w:val="2"/>
+        </w:numPr>
+      </w:pPr>
+      <w:r>
+        <w:t>база даних</w:t>
+      </w:r>
+    </w:p>
+    <w:p>
+      <w:pPr>
+        <w:pStyle w:val="P"/>
+        <w:numPr>
+          <w:ilvl w:val="0"/>
+          <w:numId w:val="2"/>
+        </w:numPr>
+      </w:pPr>
+      <w:r>
+        <w:t>консоль</w:t>
+      </w:r>
+    </w:p>
+    <w:p>
+      <w:pPr>
+        <w:pStyle w:val="P"/>
+        <w:numPr>
+          <w:ilvl w:val="0"/>
+          <w:numId w:val="2"/>
+        </w:numPr>
+      </w:pPr>
+      <w:r>
+        <w:t>розширення</w:t>
+      </w:r>
+    </w:p>
+    <w:p>
+      <w:pPr>
+        <w:pStyle w:val="P"/>
+        <w:numPr>
+          <w:ilvl w:val="0"/>
+          <w:numId w:val="2"/>
+        </w:numPr>
+      </w:pPr>
+      <w:r>
+        <w:t>додаткові функції</w:t>
+      </w:r>
+    </w:p>
+    <w:p>
+      <w:pPr>
+        <w:pStyle w:val="P"/>
+        <w:numPr>
+          <w:ilvl w:val="0"/>
+          <w:numId w:val="2"/>
+        </w:numPr>
+      </w:pPr>
+      <w:r>
+        <w:t>графічний інтерфейс</w:t>
+      </w:r>
+    </w:p>
+    <w:p>
+      <w:pPr>
+        <w:pStyle w:val="P"/>
+        <w:numPr>
+          <w:ilvl w:val="0"/>
+          <w:numId w:val="2"/>
+        </w:numPr>
+      </w:pPr>
+      <w:r>
+        <w:t>авторське свідоцтво</w:t>
+      </w:r>
+    </w:p>
+    <w:p>
+      <w:pPr>
+        <w:pStyle w:val="P"/>
+      </w:pPr>
+      <w:r>
+        <w:t xml:space="preserve">На кожному етапі буде звіт. Термін розробки всього додатку – </w:t>
+      </w:r>
+      <w:r>
+        <w:rPr>
+          <w:b/>
+          <w:bCs/>
+        </w:rPr>
+        <w:t>25 грудня 2024</w:t>
+      </w:r>
+      <w:r>
+        <w:t>.</w:t>
+      </w:r>
+    </w:p>
+    <w:p>
+      <w:pPr>
+        <w:pStyle w:val="P"/>
+      </w:pPr>
+    </w:p>
+    <w:p>
+      <w:pPr>
+        <w:pStyle w:val="P"/>
+        <w:rPr>
+          <w:b/>
+          <w:bCs/>
+        </w:rPr>
+      </w:pPr>
+      <w:r>
+        <w:rPr>
+          <w:b/>
+          <w:bCs/>
+        </w:rPr>
+        <w:t>Порядок контролю</w:t>
+      </w:r>
+    </w:p>
+    <w:p>
+      <w:pPr>
+        <w:pStyle w:val="P"/>
+      </w:pPr>
+    </w:p>
+    <w:p>
+      <w:pPr>
+        <w:pStyle w:val="P"/>
+      </w:pPr>
+      <w:r>
+        <w:t>Тести будуть прописані при створенні консольного додатку. Приклади тестів: створення користувача, створення оголошення, створення зустрічі.</w:t>
       </w:r>
     </w:p>
     <w:p>
@@ -530,51 +2077,6 @@
         <w:pStyle w:val="H2"/>
       </w:pPr>
       <w:r>
-        <w:t>Результати</w:t>
-      </w:r>
-    </w:p>
-    <w:p>
-      <w:pPr>
-        <w:pStyle w:val="P"/>
-      </w:pPr>
-    </w:p>
-    <w:p>
-      <w:pPr>
-        <w:pStyle w:val="P"/>
-      </w:pPr>
-      <w:r>
-        <w:t xml:space="preserve">Документ технічного завдання прикріплено окремим файлом зі словами </w:t>
-      </w:r>
-      <w:r>
-        <w:rPr>
-          <w:lang w:val="en-US"/>
-        </w:rPr>
-        <w:t>“</w:t>
-      </w:r>
-      <w:r>
-        <w:t>ТЗ</w:t>
-      </w:r>
-      <w:r>
-        <w:rPr>
-          <w:lang w:val="en-US"/>
-        </w:rPr>
-        <w:t>”</w:t>
-      </w:r>
-      <w:r>
-        <w:t xml:space="preserve"> у назві.</w:t>
-      </w:r>
-    </w:p>
-    <w:p>
-      <w:pPr>
-        <w:pStyle w:val="P"/>
-      </w:pPr>
-    </w:p>
-    <w:p>
-      <w:pPr>
-        <w:pStyle w:val="H2"/>
-      </w:pPr>
-      <w:r>
-        <w:lastRenderedPageBreak/>
         <w:t>Висновки</w:t>
       </w:r>
     </w:p>
@@ -597,357 +2099,6 @@
       </w:r>
       <w:r>
         <w:t>и основні принципи та засади оформлення технічного завдання на розробку програмного забезпечення.</w:t>
-      </w:r>
-    </w:p>
-    <w:p/>
-    <w:p>
-      <w:pPr>
-        <w:pStyle w:val="H2"/>
-      </w:pPr>
-      <w:r>
-        <w:t>Контрольні питання</w:t>
-      </w:r>
-    </w:p>
-    <w:p>
-      <w:pPr>
-        <w:pStyle w:val="H3"/>
-      </w:pPr>
-      <w:r>
-        <w:t>З якою метою розробляється ТЗ?</w:t>
-      </w:r>
-    </w:p>
-    <w:p>
-      <w:pPr>
-        <w:pStyle w:val="P"/>
-      </w:pPr>
-    </w:p>
-    <w:p>
-      <w:pPr>
-        <w:pStyle w:val="P"/>
-      </w:pPr>
-      <w:r>
-        <w:t>Для розуміння обидвома сторонами вимог до кінцевого продукту,</w:t>
-      </w:r>
-      <w:r>
-        <w:rPr>
-          <w:lang w:val="en-US"/>
-        </w:rPr>
-        <w:t xml:space="preserve"> </w:t>
-      </w:r>
-      <w:r>
-        <w:t>термінів й умов його виконання.</w:t>
-      </w:r>
-    </w:p>
-    <w:p>
-      <w:pPr>
-        <w:pStyle w:val="P"/>
-      </w:pPr>
-    </w:p>
-    <w:p>
-      <w:pPr>
-        <w:pStyle w:val="H3"/>
-      </w:pPr>
-      <w:r>
-        <w:t>Яку інформацію відображає ТЗ?</w:t>
-      </w:r>
-    </w:p>
-    <w:p>
-      <w:pPr>
-        <w:pStyle w:val="P"/>
-      </w:pPr>
-    </w:p>
-    <w:p>
-      <w:pPr>
-        <w:pStyle w:val="P"/>
-      </w:pPr>
-      <w:r>
-        <w:t>Різноманітні вимоги, загальну інформацію про кінцевий продукт.</w:t>
-      </w:r>
-    </w:p>
-    <w:p>
-      <w:pPr>
-        <w:pStyle w:val="P"/>
-      </w:pPr>
-    </w:p>
-    <w:p>
-      <w:pPr>
-        <w:pStyle w:val="H3"/>
-      </w:pPr>
-      <w:r>
-        <w:t>Які основні складові ТЗ?</w:t>
-      </w:r>
-    </w:p>
-    <w:p>
-      <w:pPr>
-        <w:pStyle w:val="P"/>
-      </w:pPr>
-    </w:p>
-    <w:p>
-      <w:pPr>
-        <w:pStyle w:val="P"/>
-      </w:pPr>
-      <w:r>
-        <w:t>Вступ, підстави розробки, вимоги, умови, етапи розробки</w:t>
-      </w:r>
-      <w:r>
-        <w:t>.</w:t>
-      </w:r>
-    </w:p>
-    <w:p>
-      <w:pPr>
-        <w:pStyle w:val="P"/>
-      </w:pPr>
-    </w:p>
-    <w:p>
-      <w:pPr>
-        <w:pStyle w:val="H3"/>
-      </w:pPr>
-      <w:r>
-        <w:t>Як якість ТЗ впливає на кінцевий результат програми?</w:t>
-      </w:r>
-    </w:p>
-    <w:p>
-      <w:pPr>
-        <w:pStyle w:val="P"/>
-      </w:pPr>
-    </w:p>
-    <w:p>
-      <w:pPr>
-        <w:pStyle w:val="P"/>
-      </w:pPr>
-      <w:r>
-        <w:t xml:space="preserve">Чим краще </w:t>
-      </w:r>
-      <w:r>
-        <w:t>написано</w:t>
-      </w:r>
-      <w:r>
-        <w:t xml:space="preserve"> ТЗ, тим легше буде. ТЗ </w:t>
-      </w:r>
-      <w:r>
-        <w:t xml:space="preserve">– </w:t>
-      </w:r>
-      <w:r>
-        <w:t>як договір між</w:t>
-      </w:r>
-      <w:r>
-        <w:t xml:space="preserve"> </w:t>
-      </w:r>
-      <w:r>
-        <w:t>сторонами</w:t>
-      </w:r>
-      <w:r>
-        <w:t>:</w:t>
-      </w:r>
-      <w:r>
-        <w:t xml:space="preserve"> там детально прописуємо всі </w:t>
-      </w:r>
-      <w:r>
-        <w:t>незрозумілі</w:t>
-      </w:r>
-      <w:r>
-        <w:t xml:space="preserve"> моменти</w:t>
-      </w:r>
-      <w:r>
-        <w:t>.</w:t>
-      </w:r>
-    </w:p>
-    <w:p>
-      <w:pPr>
-        <w:pStyle w:val="P"/>
-      </w:pPr>
-    </w:p>
-    <w:p>
-      <w:pPr>
-        <w:pStyle w:val="H3"/>
-      </w:pPr>
-      <w:r>
-        <w:t>Хто має розробляти ТЗ?</w:t>
-      </w:r>
-    </w:p>
-    <w:p>
-      <w:pPr>
-        <w:pStyle w:val="P"/>
-      </w:pPr>
-    </w:p>
-    <w:p>
-      <w:pPr>
-        <w:pStyle w:val="P"/>
-      </w:pPr>
-      <w:r>
-        <w:t>Мабуть</w:t>
-      </w:r>
-      <w:r>
-        <w:t xml:space="preserve"> разом:</w:t>
-      </w:r>
-      <w:r>
-        <w:t xml:space="preserve"> замовник каже свої умови і вимоги, виконавець показує які терміни виконання і</w:t>
-      </w:r>
-      <w:r>
-        <w:t xml:space="preserve"> який може бути результат</w:t>
-      </w:r>
-      <w:r>
-        <w:t>.</w:t>
-      </w:r>
-    </w:p>
-    <w:p>
-      <w:pPr>
-        <w:pStyle w:val="P"/>
-      </w:pPr>
-    </w:p>
-    <w:p>
-      <w:pPr>
-        <w:pStyle w:val="H3"/>
-      </w:pPr>
-      <w:r>
-        <w:t>Які засоби використовують для розробки ТЗ?</w:t>
-      </w:r>
-    </w:p>
-    <w:p>
-      <w:pPr>
-        <w:pStyle w:val="P"/>
-      </w:pPr>
-    </w:p>
-    <w:p>
-      <w:pPr>
-        <w:pStyle w:val="P"/>
-      </w:pPr>
-      <w:r>
-        <w:t>Редактор документ</w:t>
-      </w:r>
-      <w:r>
-        <w:t>у</w:t>
-      </w:r>
-      <w:r>
-        <w:t>, можливе сторонні програми для формування особливих вимог.</w:t>
-      </w:r>
-    </w:p>
-    <w:p>
-      <w:pPr>
-        <w:pStyle w:val="P"/>
-      </w:pPr>
-    </w:p>
-    <w:p>
-      <w:pPr>
-        <w:pStyle w:val="H3"/>
-      </w:pPr>
-      <w:r>
-        <w:t>Яким вимогам відповідає ТЗ?</w:t>
-      </w:r>
-    </w:p>
-    <w:p>
-      <w:pPr>
-        <w:pStyle w:val="P"/>
-      </w:pPr>
-    </w:p>
-    <w:p>
-      <w:pPr>
-        <w:pStyle w:val="P"/>
-      </w:pPr>
-      <w:r>
-        <w:t>Державним с</w:t>
-      </w:r>
-      <w:r>
-        <w:t>тандартам документації</w:t>
-      </w:r>
-      <w:r>
-        <w:t>.</w:t>
-      </w:r>
-    </w:p>
-    <w:p>
-      <w:pPr>
-        <w:pStyle w:val="P"/>
-      </w:pPr>
-    </w:p>
-    <w:p>
-      <w:pPr>
-        <w:pStyle w:val="H3"/>
-      </w:pPr>
-      <w:r>
-        <w:t>Я</w:t>
-      </w:r>
-      <w:r>
-        <w:t>к адаптувати ТЗ під особоливості конкретного проєкту</w:t>
-      </w:r>
-      <w:r>
-        <w:t>?</w:t>
-      </w:r>
-    </w:p>
-    <w:p>
-      <w:pPr>
-        <w:pStyle w:val="P"/>
-      </w:pPr>
-    </w:p>
-    <w:p>
-      <w:pPr>
-        <w:pStyle w:val="P"/>
-      </w:pPr>
-      <w:r>
-        <w:t>Змінювати розділи, прибирати непотрібні й додавати інші, прописувати контекст.</w:t>
-      </w:r>
-    </w:p>
-    <w:p>
-      <w:pPr>
-        <w:pStyle w:val="P"/>
-      </w:pPr>
-    </w:p>
-    <w:p>
-      <w:pPr>
-        <w:pStyle w:val="H3"/>
-      </w:pPr>
-      <w:r>
-        <w:t>Яку інформацію дає ТЗ для виконавця і замовника?</w:t>
-      </w:r>
-    </w:p>
-    <w:p>
-      <w:pPr>
-        <w:pStyle w:val="P"/>
-      </w:pPr>
-    </w:p>
-    <w:p>
-      <w:pPr>
-        <w:pStyle w:val="P"/>
-      </w:pPr>
-      <w:r>
-        <w:t>Для виконавця вимоги до продукту; для замовника можливі кінцеві результати, терміни виконання</w:t>
-      </w:r>
-      <w:r>
-        <w:t>.</w:t>
-      </w:r>
-    </w:p>
-    <w:p>
-      <w:pPr>
-        <w:pStyle w:val="P"/>
-      </w:pPr>
-    </w:p>
-    <w:p>
-      <w:pPr>
-        <w:pStyle w:val="H3"/>
-      </w:pPr>
-      <w:r>
-        <w:t>Які стандарти визначають склад та вимоги ТЗ</w:t>
-      </w:r>
-      <w:r>
-        <w:t>?</w:t>
-      </w:r>
-    </w:p>
-    <w:p>
-      <w:pPr>
-        <w:pStyle w:val="P"/>
-      </w:pPr>
-    </w:p>
-    <w:p>
-      <w:pPr>
-        <w:pStyle w:val="P"/>
-      </w:pPr>
-      <w:r>
-        <w:t>С</w:t>
-      </w:r>
-      <w:r>
-        <w:t>тандартні вимоги до документації</w:t>
-      </w:r>
-      <w:r>
-        <w:t>.</w:t>
       </w:r>
     </w:p>
     <w:sectPr>
@@ -1074,8 +2225,124 @@
       </w:rPr>
     </w:lvl>
   </w:abstractNum>
+  <w:abstractNum w:abstractNumId="1" w15:restartNumberingAfterBreak="0">
+    <w:nsid w:val="7EAF5F40"/>
+    <w:multiLevelType w:val="hybridMultilevel"/>
+    <w:tmpl w:val="AAFC25FC"/>
+    <w:lvl w:ilvl="0" w:tplc="783E6E36">
+      <w:start w:val="1"/>
+      <w:numFmt w:val="decimal"/>
+      <w:lvlText w:val="%1."/>
+      <w:lvlJc w:val="left"/>
+      <w:pPr>
+        <w:ind w:left="1211" w:hanging="360"/>
+      </w:pPr>
+    </w:lvl>
+    <w:lvl w:ilvl="1" w:tplc="04220019">
+      <w:start w:val="1"/>
+      <w:numFmt w:val="lowerLetter"/>
+      <w:lvlText w:val="%2."/>
+      <w:lvlJc w:val="left"/>
+      <w:pPr>
+        <w:ind w:left="1931" w:hanging="360"/>
+      </w:pPr>
+    </w:lvl>
+    <w:lvl w:ilvl="2" w:tplc="0422001B">
+      <w:start w:val="1"/>
+      <w:numFmt w:val="lowerRoman"/>
+      <w:lvlText w:val="%3."/>
+      <w:lvlJc w:val="right"/>
+      <w:pPr>
+        <w:ind w:left="2651" w:hanging="180"/>
+      </w:pPr>
+    </w:lvl>
+    <w:lvl w:ilvl="3" w:tplc="0422000F">
+      <w:start w:val="1"/>
+      <w:numFmt w:val="decimal"/>
+      <w:lvlText w:val="%4."/>
+      <w:lvlJc w:val="left"/>
+      <w:pPr>
+        <w:ind w:left="3371" w:hanging="360"/>
+      </w:pPr>
+    </w:lvl>
+    <w:lvl w:ilvl="4" w:tplc="04220019">
+      <w:start w:val="1"/>
+      <w:numFmt w:val="lowerLetter"/>
+      <w:lvlText w:val="%5."/>
+      <w:lvlJc w:val="left"/>
+      <w:pPr>
+        <w:ind w:left="4091" w:hanging="360"/>
+      </w:pPr>
+    </w:lvl>
+    <w:lvl w:ilvl="5" w:tplc="0422001B">
+      <w:start w:val="1"/>
+      <w:numFmt w:val="lowerRoman"/>
+      <w:lvlText w:val="%6."/>
+      <w:lvlJc w:val="right"/>
+      <w:pPr>
+        <w:ind w:left="4811" w:hanging="180"/>
+      </w:pPr>
+    </w:lvl>
+    <w:lvl w:ilvl="6" w:tplc="0422000F">
+      <w:start w:val="1"/>
+      <w:numFmt w:val="decimal"/>
+      <w:lvlText w:val="%7."/>
+      <w:lvlJc w:val="left"/>
+      <w:pPr>
+        <w:ind w:left="5531" w:hanging="360"/>
+      </w:pPr>
+    </w:lvl>
+    <w:lvl w:ilvl="7" w:tplc="04220019">
+      <w:start w:val="1"/>
+      <w:numFmt w:val="lowerLetter"/>
+      <w:lvlText w:val="%8."/>
+      <w:lvlJc w:val="left"/>
+      <w:pPr>
+        <w:ind w:left="6251" w:hanging="360"/>
+      </w:pPr>
+    </w:lvl>
+    <w:lvl w:ilvl="8" w:tplc="0422001B">
+      <w:start w:val="1"/>
+      <w:numFmt w:val="lowerRoman"/>
+      <w:lvlText w:val="%9."/>
+      <w:lvlJc w:val="right"/>
+      <w:pPr>
+        <w:ind w:left="6971" w:hanging="180"/>
+      </w:pPr>
+    </w:lvl>
+  </w:abstractNum>
   <w:num w:numId="1" w16cid:durableId="1471048762">
     <w:abstractNumId w:val="0"/>
+  </w:num>
+  <w:num w:numId="2" w16cid:durableId="359547161">
+    <w:abstractNumId w:val="1"/>
+    <w:lvlOverride w:ilvl="0">
+      <w:startOverride w:val="1"/>
+    </w:lvlOverride>
+    <w:lvlOverride w:ilvl="1">
+      <w:startOverride w:val="1"/>
+    </w:lvlOverride>
+    <w:lvlOverride w:ilvl="2">
+      <w:startOverride w:val="1"/>
+    </w:lvlOverride>
+    <w:lvlOverride w:ilvl="3">
+      <w:startOverride w:val="1"/>
+    </w:lvlOverride>
+    <w:lvlOverride w:ilvl="4">
+      <w:startOverride w:val="1"/>
+    </w:lvlOverride>
+    <w:lvlOverride w:ilvl="5">
+      <w:startOverride w:val="1"/>
+    </w:lvlOverride>
+    <w:lvlOverride w:ilvl="6">
+      <w:startOverride w:val="1"/>
+    </w:lvlOverride>
+    <w:lvlOverride w:ilvl="7">
+      <w:startOverride w:val="1"/>
+    </w:lvlOverride>
+    <w:lvlOverride w:ilvl="8">
+      <w:startOverride w:val="1"/>
+    </w:lvlOverride>
   </w:num>
 </w:numbering>
 </file>
@@ -1550,7 +2817,6 @@
   <w:style w:type="character" w:default="1" w:styleId="DefaultParagraphFont">
     <w:name w:val="Default Paragraph Font"/>
     <w:uiPriority w:val="1"/>
-    <w:semiHidden/>
     <w:unhideWhenUsed/>
   </w:style>
   <w:style w:type="table" w:default="1" w:styleId="TableNormal">

</xml_diff>